<commit_message>
Adjusting documentation to communicate data source vs database This comment wasn't to uniquely bind this exercise to a database, but rather a stream of data.
</commit_message>
<xml_diff>
--- a/CSharp/SampleExercises/docs/Instructions.docx
+++ b/CSharp/SampleExercises/docs/Instructions.docx
@@ -297,15 +297,7 @@
           <w:sz w:val="28"/>
           <w:szCs w:val="28"/>
         </w:rPr>
-        <w:t>”</w:t>
-      </w:r>
-      <w:r>
-        <w:rPr>
-          <w:rFonts w:cstheme="minorHAnsi"/>
-          <w:sz w:val="28"/>
-          <w:szCs w:val="28"/>
-        </w:rPr>
-        <w:t>. Open this file in Visual Studio to begin the exercise</w:t>
+        <w:t>”. Open this file in Visual Studio to begin the exercise</w:t>
       </w:r>
       <w:r>
         <w:rPr>
@@ -728,7 +720,7 @@
           <w:sz w:val="28"/>
           <w:szCs w:val="28"/>
         </w:rPr>
-        <w:t>database</w:t>
+        <w:t>data source</w:t>
       </w:r>
       <w:r>
         <w:rPr>
@@ -1036,25 +1028,7 @@
           <w:sz w:val="28"/>
           <w:szCs w:val="28"/>
         </w:rPr>
-        <w:t xml:space="preserve">files </w:t>
-      </w:r>
-      <w:proofErr w:type="gramStart"/>
-      <w:r>
-        <w:rPr>
-          <w:rFonts w:cstheme="minorHAnsi"/>
-          <w:sz w:val="28"/>
-          <w:szCs w:val="28"/>
-        </w:rPr>
-        <w:t>are located in</w:t>
-      </w:r>
-      <w:proofErr w:type="gramEnd"/>
-      <w:r>
-        <w:rPr>
-          <w:rFonts w:cstheme="minorHAnsi"/>
-          <w:sz w:val="28"/>
-          <w:szCs w:val="28"/>
-        </w:rPr>
-        <w:t xml:space="preserve"> </w:t>
+        <w:t xml:space="preserve">files are located in </w:t>
       </w:r>
       <w:r>
         <w:rPr>
@@ -1138,18 +1112,8 @@
           <w:sz w:val="28"/>
           <w:szCs w:val="28"/>
         </w:rPr>
-        <w:t>Addresses_20220824_</w:t>
-      </w:r>
-      <w:proofErr w:type="gramStart"/>
-      <w:r>
-        <w:rPr>
-          <w:rFonts w:cstheme="minorHAnsi"/>
-          <w:sz w:val="28"/>
-          <w:szCs w:val="28"/>
-        </w:rPr>
-        <w:t>00.json</w:t>
-      </w:r>
-      <w:proofErr w:type="gramEnd"/>
+        <w:t>Addresses_20220824_00.json</w:t>
+      </w:r>
     </w:p>
     <w:p>
       <w:pPr>
@@ -1182,18 +1146,8 @@
           <w:sz w:val="28"/>
           <w:szCs w:val="28"/>
         </w:rPr>
-        <w:t>Organizations_20220824_</w:t>
-      </w:r>
-      <w:proofErr w:type="gramStart"/>
-      <w:r>
-        <w:rPr>
-          <w:rFonts w:cstheme="minorHAnsi"/>
-          <w:sz w:val="28"/>
-          <w:szCs w:val="28"/>
-        </w:rPr>
-        <w:t>00.json</w:t>
-      </w:r>
-      <w:proofErr w:type="gramEnd"/>
+        <w:t>Organizations_20220824_00.json</w:t>
+      </w:r>
     </w:p>
     <w:p>
       <w:pPr>
@@ -1226,18 +1180,8 @@
           <w:sz w:val="28"/>
           <w:szCs w:val="28"/>
         </w:rPr>
-        <w:t>Persons_20220824_</w:t>
-      </w:r>
-      <w:proofErr w:type="gramStart"/>
-      <w:r>
-        <w:rPr>
-          <w:rFonts w:cstheme="minorHAnsi"/>
-          <w:sz w:val="28"/>
-          <w:szCs w:val="28"/>
-        </w:rPr>
-        <w:t>00.json</w:t>
-      </w:r>
-      <w:proofErr w:type="gramEnd"/>
+        <w:t>Persons_20220824_00.json</w:t>
+      </w:r>
     </w:p>
     <w:p>
       <w:pPr>
@@ -1270,18 +1214,8 @@
           <w:sz w:val="28"/>
           <w:szCs w:val="28"/>
         </w:rPr>
-        <w:t>Vehicles_20220824_</w:t>
-      </w:r>
-      <w:proofErr w:type="gramStart"/>
-      <w:r>
-        <w:rPr>
-          <w:rFonts w:cstheme="minorHAnsi"/>
-          <w:sz w:val="28"/>
-          <w:szCs w:val="28"/>
-        </w:rPr>
-        <w:t>00.json</w:t>
-      </w:r>
-      <w:proofErr w:type="gramEnd"/>
+        <w:t>Vehicles_20220824_00.json</w:t>
+      </w:r>
     </w:p>
     <w:p>
       <w:pPr>
@@ -2622,23 +2556,7 @@
                 <w:rFonts w:ascii="Calibri" w:eastAsia="Times New Roman" w:hAnsi="Calibri" w:cs="Calibri"/>
                 <w:color w:val="000000"/>
               </w:rPr>
-              <w:t xml:space="preserve"> files to change (</w:t>
-            </w:r>
-            <w:proofErr w:type="gramStart"/>
-            <w:r>
-              <w:rPr>
-                <w:rFonts w:ascii="Calibri" w:eastAsia="Times New Roman" w:hAnsi="Calibri" w:cs="Calibri"/>
-                <w:color w:val="000000"/>
-              </w:rPr>
-              <w:t>i.e.</w:t>
-            </w:r>
-            <w:proofErr w:type="gramEnd"/>
-            <w:r>
-              <w:rPr>
-                <w:rFonts w:ascii="Calibri" w:eastAsia="Times New Roman" w:hAnsi="Calibri" w:cs="Calibri"/>
-                <w:color w:val="000000"/>
-              </w:rPr>
-              <w:t xml:space="preserve"> The files located in the </w:t>
+              <w:t xml:space="preserve"> files to change (i.e. The files located in the </w:t>
             </w:r>
             <w:proofErr w:type="spellStart"/>
             <w:r>

</xml_diff>

<commit_message>
Adjusting some documentation in the different tests.
</commit_message>
<xml_diff>
--- a/CSharp/SampleExercises/docs/Instructions.docx
+++ b/CSharp/SampleExercises/docs/Instructions.docx
@@ -237,27 +237,8 @@
           <w:sz w:val="28"/>
           <w:szCs w:val="28"/>
         </w:rPr>
-        <w:t>“.\</w:t>
-      </w:r>
-      <w:proofErr w:type="spellStart"/>
-      <w:r>
-        <w:rPr>
-          <w:rFonts w:cstheme="minorHAnsi"/>
-          <w:sz w:val="28"/>
-          <w:szCs w:val="28"/>
-        </w:rPr>
-        <w:t>CSharp</w:t>
-      </w:r>
-      <w:proofErr w:type="spellEnd"/>
-      <w:r>
-        <w:rPr>
-          <w:rFonts w:cstheme="minorHAnsi"/>
-          <w:sz w:val="28"/>
-          <w:szCs w:val="28"/>
-        </w:rPr>
-        <w:t>\</w:t>
-      </w:r>
-      <w:proofErr w:type="spellStart"/>
+        <w:t>“.\CSharp\</w:t>
+      </w:r>
       <w:r>
         <w:rPr>
           <w:rFonts w:cstheme="minorHAnsi"/>
@@ -272,16 +253,7 @@
           <w:sz w:val="28"/>
           <w:szCs w:val="28"/>
         </w:rPr>
-        <w:t>s</w:t>
-      </w:r>
-      <w:proofErr w:type="spellEnd"/>
-      <w:r>
-        <w:rPr>
-          <w:rFonts w:cstheme="minorHAnsi"/>
-          <w:sz w:val="28"/>
-          <w:szCs w:val="28"/>
-        </w:rPr>
-        <w:t>\</w:t>
+        <w:t>s\</w:t>
       </w:r>
       <w:r>
         <w:rPr>
@@ -356,25 +328,7 @@
           <w:sz w:val="28"/>
           <w:szCs w:val="28"/>
         </w:rPr>
-        <w:t xml:space="preserve"> (free) and send an email to your interviewers with the </w:t>
-      </w:r>
-      <w:proofErr w:type="spellStart"/>
-      <w:r>
-        <w:rPr>
-          <w:rFonts w:cstheme="minorHAnsi"/>
-          <w:sz w:val="28"/>
-          <w:szCs w:val="28"/>
-        </w:rPr>
-        <w:t>url</w:t>
-      </w:r>
-      <w:proofErr w:type="spellEnd"/>
-      <w:r>
-        <w:rPr>
-          <w:rFonts w:cstheme="minorHAnsi"/>
-          <w:sz w:val="28"/>
-          <w:szCs w:val="28"/>
-        </w:rPr>
-        <w:t xml:space="preserve"> to that repository. If you are unable to reach them, please sen</w:t>
+        <w:t xml:space="preserve"> (free) and send an email to your interviewers with the url to that repository. If you are unable to reach them, please sen</w:t>
       </w:r>
       <w:r>
         <w:rPr>
@@ -493,36 +447,8 @@
           <w:sz w:val="28"/>
           <w:szCs w:val="28"/>
         </w:rPr>
-        <w:t xml:space="preserve">Output results to </w:t>
-      </w:r>
-      <w:proofErr w:type="spellStart"/>
-      <w:r>
-        <w:rPr>
-          <w:rFonts w:cstheme="minorHAnsi"/>
-          <w:sz w:val="28"/>
-          <w:szCs w:val="28"/>
-        </w:rPr>
-        <w:t>Console.WriteLine</w:t>
-      </w:r>
-      <w:proofErr w:type="spellEnd"/>
-      <w:r>
-        <w:rPr>
-          <w:rFonts w:cstheme="minorHAnsi"/>
-          <w:sz w:val="28"/>
-          <w:szCs w:val="28"/>
-        </w:rPr>
-        <w:t xml:space="preserve">() in </w:t>
-      </w:r>
-      <w:proofErr w:type="spellStart"/>
-      <w:r>
-        <w:rPr>
-          <w:rFonts w:cstheme="minorHAnsi"/>
-          <w:sz w:val="28"/>
-          <w:szCs w:val="28"/>
-        </w:rPr>
-        <w:t>Program.cs</w:t>
-      </w:r>
-      <w:proofErr w:type="spellEnd"/>
+        <w:t>Output results to Console.WriteLine() in Program.cs</w:t>
+      </w:r>
     </w:p>
     <w:p>
       <w:pPr>
@@ -1036,25 +962,7 @@
           <w:sz w:val="28"/>
           <w:szCs w:val="28"/>
         </w:rPr>
-        <w:t>the “</w:t>
-      </w:r>
-      <w:proofErr w:type="spellStart"/>
-      <w:r>
-        <w:rPr>
-          <w:rFonts w:cstheme="minorHAnsi"/>
-          <w:sz w:val="28"/>
-          <w:szCs w:val="28"/>
-        </w:rPr>
-        <w:t>DataSources</w:t>
-      </w:r>
-      <w:proofErr w:type="spellEnd"/>
-      <w:r>
-        <w:rPr>
-          <w:rFonts w:cstheme="minorHAnsi"/>
-          <w:sz w:val="28"/>
-          <w:szCs w:val="28"/>
-        </w:rPr>
-        <w:t>” directory from the project directory.</w:t>
+        <w:t>the “DataSources” directory from the project directory.</w:t>
       </w:r>
       <w:r>
         <w:rPr>
@@ -1963,23 +1871,7 @@
                 <w:rFonts w:ascii="Calibri" w:eastAsia="Times New Roman" w:hAnsi="Calibri" w:cs="Calibri"/>
                 <w:color w:val="000000"/>
               </w:rPr>
-              <w:t xml:space="preserve">Provide the vehicle detail that is associated to the address "4976 Penelope Via South </w:t>
-            </w:r>
-            <w:proofErr w:type="spellStart"/>
-            <w:r>
-              <w:rPr>
-                <w:rFonts w:ascii="Calibri" w:eastAsia="Times New Roman" w:hAnsi="Calibri" w:cs="Calibri"/>
-                <w:color w:val="000000"/>
-              </w:rPr>
-              <w:t>Franztown</w:t>
-            </w:r>
-            <w:proofErr w:type="spellEnd"/>
-            <w:r>
-              <w:rPr>
-                <w:rFonts w:ascii="Calibri" w:eastAsia="Times New Roman" w:hAnsi="Calibri" w:cs="Calibri"/>
-                <w:color w:val="000000"/>
-              </w:rPr>
-              <w:t>, NH 71024"?</w:t>
+              <w:t>Provide the vehicle detail that is associated to the address "4976 Penelope Via South Franztown, NH 71024"?</w:t>
             </w:r>
           </w:p>
         </w:tc>
@@ -2124,7 +2016,35 @@
                 <w:rFonts w:ascii="Calibri" w:eastAsia="Times New Roman" w:hAnsi="Calibri" w:cs="Calibri"/>
                 <w:color w:val="000000"/>
               </w:rPr>
-              <w:t>What person(s) are associated to the organization "Thiel and Sons"?</w:t>
+              <w:t>What person(s) are associated to the organization "</w:t>
+            </w:r>
+            <w:r>
+              <w:rPr>
+                <w:rFonts w:ascii="Calibri" w:eastAsia="Times New Roman" w:hAnsi="Calibri" w:cs="Calibri"/>
+                <w:color w:val="000000"/>
+              </w:rPr>
+              <w:t>t</w:t>
+            </w:r>
+            <w:r>
+              <w:rPr>
+                <w:rFonts w:ascii="Calibri" w:eastAsia="Times New Roman" w:hAnsi="Calibri" w:cs="Calibri"/>
+                <w:color w:val="000000"/>
+              </w:rPr>
+              <w:t xml:space="preserve">hiel and </w:t>
+            </w:r>
+            <w:r>
+              <w:rPr>
+                <w:rFonts w:ascii="Calibri" w:eastAsia="Times New Roman" w:hAnsi="Calibri" w:cs="Calibri"/>
+                <w:color w:val="000000"/>
+              </w:rPr>
+              <w:t>s</w:t>
+            </w:r>
+            <w:r>
+              <w:rPr>
+                <w:rFonts w:ascii="Calibri" w:eastAsia="Times New Roman" w:hAnsi="Calibri" w:cs="Calibri"/>
+                <w:color w:val="000000"/>
+              </w:rPr>
+              <w:t>ons"?</w:t>
             </w:r>
           </w:p>
         </w:tc>
@@ -2322,7 +2242,6 @@
               </w:rPr>
               <w:t xml:space="preserve">Provide a breakdown of entities where the </w:t>
             </w:r>
-            <w:proofErr w:type="spellStart"/>
             <w:r>
               <w:rPr>
                 <w:rFonts w:ascii="Calibri" w:eastAsia="Times New Roman" w:hAnsi="Calibri" w:cs="Calibri"/>
@@ -2335,15 +2254,7 @@
                 <w:rFonts w:ascii="Calibri" w:eastAsia="Times New Roman" w:hAnsi="Calibri" w:cs="Calibri"/>
                 <w:color w:val="000000"/>
               </w:rPr>
-              <w:t>d</w:t>
-            </w:r>
-            <w:proofErr w:type="spellEnd"/>
-            <w:r>
-              <w:rPr>
-                <w:rFonts w:ascii="Calibri" w:eastAsia="Times New Roman" w:hAnsi="Calibri" w:cs="Calibri"/>
-                <w:color w:val="000000"/>
-              </w:rPr>
-              <w:t xml:space="preserve"> contains "B3" in the following manor:</w:t>
+              <w:t>d contains "B3" in the following manor:</w:t>
             </w:r>
             <w:r>
               <w:rPr>
@@ -2540,39 +2451,7 @@
                 <w:color w:val="000000"/>
               </w:rPr>
               <w:br/>
-              <w:t>Note: Feel free to change/improve the object model provided if you feel it will improve your workflow. The only constraint is changes cannot require the data in the .</w:t>
-            </w:r>
-            <w:proofErr w:type="spellStart"/>
-            <w:r>
-              <w:rPr>
-                <w:rFonts w:ascii="Calibri" w:eastAsia="Times New Roman" w:hAnsi="Calibri" w:cs="Calibri"/>
-                <w:color w:val="000000"/>
-              </w:rPr>
-              <w:t>json</w:t>
-            </w:r>
-            <w:proofErr w:type="spellEnd"/>
-            <w:r>
-              <w:rPr>
-                <w:rFonts w:ascii="Calibri" w:eastAsia="Times New Roman" w:hAnsi="Calibri" w:cs="Calibri"/>
-                <w:color w:val="000000"/>
-              </w:rPr>
-              <w:t xml:space="preserve"> files to change (i.e. The files located in the </w:t>
-            </w:r>
-            <w:proofErr w:type="spellStart"/>
-            <w:r>
-              <w:rPr>
-                <w:rFonts w:ascii="Calibri" w:eastAsia="Times New Roman" w:hAnsi="Calibri" w:cs="Calibri"/>
-                <w:color w:val="000000"/>
-              </w:rPr>
-              <w:t>DataSources</w:t>
-            </w:r>
-            <w:proofErr w:type="spellEnd"/>
-            <w:r>
-              <w:rPr>
-                <w:rFonts w:ascii="Calibri" w:eastAsia="Times New Roman" w:hAnsi="Calibri" w:cs="Calibri"/>
-                <w:color w:val="000000"/>
-              </w:rPr>
-              <w:t xml:space="preserve"> directory).</w:t>
+              <w:t>Note: Feel free to change/improve the object model provided if you feel it will improve your workflow. The only constraint is changes cannot require the data in the .json files to change (i.e. The files located in the DataSources directory).</w:t>
             </w:r>
             <w:r>
               <w:rPr>

</xml_diff>